<commit_message>
Casos de Uso 3.0
- Casos de uso  ------------ Listo
- Documentación de casos de uso ------------- Listo
</commit_message>
<xml_diff>
--- a/ProyectoBD/Ing Software/Ing Sofware 1.docx
+++ b/ProyectoBD/Ing Software/Ing Sofware 1.docx
@@ -1507,33 +1507,17 @@
           </w:r>
         </w:p>
         <w:p>
-          <w:r>
-            <w:fldChar w:fldCharType="begin"/>
-          </w:r>
-          <w:r>
-            <w:instrText xml:space="preserve"> TOC \o "1-3" \h \z \u </w:instrText>
-          </w:r>
-          <w:r>
-            <w:fldChar w:fldCharType="separate"/>
-          </w:r>
-          <w:r>
-            <w:rPr>
-              <w:b/>
-              <w:bCs/>
-              <w:noProof/>
-              <w:lang w:val="es-ES"/>
-            </w:rPr>
-            <w:t>No se encontraron entradas de tabla de contenido.</w:t>
-          </w:r>
-          <w:r>
-            <w:rPr>
-              <w:b/>
-              <w:bCs/>
-              <w:noProof/>
-              <w:lang w:val="es-ES"/>
-            </w:rPr>
-            <w:fldChar w:fldCharType="end"/>
-          </w:r>
+          <w:fldSimple w:instr=" TOC \o &quot;1-3&quot; \h \z \u ">
+            <w:r>
+              <w:rPr>
+                <w:b/>
+                <w:bCs/>
+                <w:noProof/>
+                <w:lang w:val="es-ES"/>
+              </w:rPr>
+              <w:t>No se encontraron entradas de tabla de contenido.</w:t>
+            </w:r>
+          </w:fldSimple>
         </w:p>
       </w:sdtContent>
     </w:sdt>
@@ -1564,8 +1548,6 @@
           <w:rFonts w:ascii="Arial" w:hAnsi="Arial" w:cs="Arial"/>
         </w:rPr>
       </w:pPr>
-      <w:bookmarkStart w:id="0" w:name="_GoBack"/>
-      <w:bookmarkEnd w:id="0"/>
     </w:p>
     <w:p>
       <w:pPr>
@@ -2737,7 +2719,21 @@
         <w:rPr>
           <w:rFonts w:ascii="Arial" w:hAnsi="Arial" w:cs="Arial"/>
         </w:rPr>
-        <w:t>Se realizara el estudio de factibilidad al proyecto que está en desarrollo por parte de los integrantes de este equipo llamado “Master Coder”, donde el proyecto consta de realizar una página web y una aplicación móvil en lenguaje ASP.NET  y plataforma Android, para fomentar la historia</w:t>
+        <w:t xml:space="preserve">Se realizara el estudio de factibilidad al proyecto que está en desarrollo por parte de los integrantes de este equipo llamado “Master </w:t>
+      </w:r>
+      <w:proofErr w:type="spellStart"/>
+      <w:r>
+        <w:rPr>
+          <w:rFonts w:ascii="Arial" w:hAnsi="Arial" w:cs="Arial"/>
+        </w:rPr>
+        <w:t>Coder</w:t>
+      </w:r>
+      <w:proofErr w:type="spellEnd"/>
+      <w:r>
+        <w:rPr>
+          <w:rFonts w:ascii="Arial" w:hAnsi="Arial" w:cs="Arial"/>
+        </w:rPr>
+        <w:t>”, donde el proyecto consta de realizar una página web y una aplicación móvil en lenguaje ASP.NET  y plataforma Android, para fomentar la historia</w:t>
       </w:r>
       <w:r>
         <w:rPr>
@@ -2827,6 +2823,8 @@
         <w:jc w:val="both"/>
         <w:rPr>
           <w:rFonts w:ascii="Arial" w:hAnsi="Arial" w:cs="Arial"/>
+          <w:sz w:val="24"/>
+          <w:szCs w:val="24"/>
         </w:rPr>
       </w:pPr>
       <w:r>
@@ -2835,45 +2833,6 @@
         </w:rPr>
         <w:t xml:space="preserve"> En cuanto al hardware el sistema que nosotros elaboraremos debe cubrir los siguientes requerimientos:</w:t>
       </w:r>
-    </w:p>
-    <w:p>
-      <w:pPr>
-        <w:spacing w:line="360" w:lineRule="auto"/>
-        <w:ind w:firstLine="709"/>
-        <w:jc w:val="both"/>
-        <w:rPr>
-          <w:rFonts w:ascii="Arial" w:hAnsi="Arial" w:cs="Arial"/>
-        </w:rPr>
-      </w:pPr>
-    </w:p>
-    <w:p>
-      <w:pPr>
-        <w:spacing w:line="360" w:lineRule="auto"/>
-        <w:ind w:firstLine="709"/>
-        <w:jc w:val="both"/>
-        <w:rPr>
-          <w:rFonts w:ascii="Arial" w:hAnsi="Arial" w:cs="Arial"/>
-        </w:rPr>
-      </w:pPr>
-    </w:p>
-    <w:p>
-      <w:pPr>
-        <w:spacing w:line="360" w:lineRule="auto"/>
-        <w:ind w:firstLine="709"/>
-        <w:jc w:val="both"/>
-        <w:rPr>
-          <w:rFonts w:ascii="Arial" w:hAnsi="Arial" w:cs="Arial"/>
-        </w:rPr>
-      </w:pPr>
-    </w:p>
-    <w:p>
-      <w:pPr>
-        <w:rPr>
-          <w:rFonts w:ascii="Arial" w:hAnsi="Arial" w:cs="Arial"/>
-          <w:sz w:val="24"/>
-          <w:szCs w:val="24"/>
-        </w:rPr>
-      </w:pPr>
       <w:r>
         <w:rPr>
           <w:rFonts w:ascii="Arial" w:hAnsi="Arial" w:cs="Arial"/>
@@ -3620,6 +3579,7 @@
                 <w:sz w:val="24"/>
                 <w:szCs w:val="24"/>
               </w:rPr>
+              <w:lastRenderedPageBreak/>
               <w:t>NECESARIO</w:t>
             </w:r>
           </w:p>
@@ -3798,6 +3758,7 @@
                 <w:szCs w:val="24"/>
               </w:rPr>
             </w:pPr>
+            <w:proofErr w:type="spellStart"/>
             <w:r>
               <w:rPr>
                 <w:rFonts w:ascii="Arial" w:hAnsi="Arial" w:cs="Arial"/>
@@ -3805,8 +3766,49 @@
                 <w:szCs w:val="24"/>
                 <w:shd w:val="clear" w:color="auto" w:fill="F5F5F5"/>
               </w:rPr>
-              <w:t>Exynos 4 Quad quad-core</w:t>
-            </w:r>
+              <w:t>Exynos</w:t>
+            </w:r>
+            <w:proofErr w:type="spellEnd"/>
+            <w:r>
+              <w:rPr>
+                <w:rFonts w:ascii="Arial" w:hAnsi="Arial" w:cs="Arial"/>
+                <w:sz w:val="24"/>
+                <w:szCs w:val="24"/>
+                <w:shd w:val="clear" w:color="auto" w:fill="F5F5F5"/>
+              </w:rPr>
+              <w:t xml:space="preserve"> 4 </w:t>
+            </w:r>
+            <w:proofErr w:type="spellStart"/>
+            <w:r>
+              <w:rPr>
+                <w:rFonts w:ascii="Arial" w:hAnsi="Arial" w:cs="Arial"/>
+                <w:sz w:val="24"/>
+                <w:szCs w:val="24"/>
+                <w:shd w:val="clear" w:color="auto" w:fill="F5F5F5"/>
+              </w:rPr>
+              <w:t>Quad</w:t>
+            </w:r>
+            <w:proofErr w:type="spellEnd"/>
+            <w:r>
+              <w:rPr>
+                <w:rFonts w:ascii="Arial" w:hAnsi="Arial" w:cs="Arial"/>
+                <w:sz w:val="24"/>
+                <w:szCs w:val="24"/>
+                <w:shd w:val="clear" w:color="auto" w:fill="F5F5F5"/>
+              </w:rPr>
+              <w:t xml:space="preserve"> </w:t>
+            </w:r>
+            <w:proofErr w:type="spellStart"/>
+            <w:r>
+              <w:rPr>
+                <w:rFonts w:ascii="Arial" w:hAnsi="Arial" w:cs="Arial"/>
+                <w:sz w:val="24"/>
+                <w:szCs w:val="24"/>
+                <w:shd w:val="clear" w:color="auto" w:fill="F5F5F5"/>
+              </w:rPr>
+              <w:t>quad-core</w:t>
+            </w:r>
+            <w:proofErr w:type="spellEnd"/>
           </w:p>
         </w:tc>
       </w:tr>
@@ -3965,7 +3967,21 @@
               <w:rPr>
                 <w:rFonts w:ascii="Arial" w:eastAsia="Arial" w:hAnsi="Arial"/>
               </w:rPr>
-              <w:t>4.8 pulg.</w:t>
+              <w:t xml:space="preserve">4.8 </w:t>
+            </w:r>
+            <w:proofErr w:type="spellStart"/>
+            <w:r>
+              <w:rPr>
+                <w:rFonts w:ascii="Arial" w:eastAsia="Arial" w:hAnsi="Arial"/>
+              </w:rPr>
+              <w:t>pulg</w:t>
+            </w:r>
+            <w:proofErr w:type="spellEnd"/>
+            <w:r>
+              <w:rPr>
+                <w:rFonts w:ascii="Arial" w:eastAsia="Arial" w:hAnsi="Arial"/>
+              </w:rPr>
+              <w:t>.</w:t>
             </w:r>
           </w:p>
         </w:tc>
@@ -4345,37 +4361,41 @@
     </w:p>
     <w:p>
       <w:pPr>
+        <w:jc w:val="center"/>
+        <w:rPr>
+          <w:rFonts w:ascii="Arial" w:hAnsi="Arial" w:cs="Arial"/>
+          <w:b/>
+          <w:sz w:val="24"/>
+          <w:szCs w:val="24"/>
+        </w:rPr>
+      </w:pPr>
+      <w:r>
+        <w:rPr>
+          <w:rFonts w:ascii="Arial" w:hAnsi="Arial" w:cs="Arial"/>
+          <w:b/>
+          <w:sz w:val="24"/>
+          <w:szCs w:val="24"/>
+        </w:rPr>
+        <w:t>EN CUANTO A SOFTWARE.</w:t>
+      </w:r>
+    </w:p>
+    <w:p>
+      <w:pPr>
         <w:spacing w:after="0" w:line="360" w:lineRule="auto"/>
         <w:ind w:firstLine="709"/>
-        <w:jc w:val="both"/>
-        <w:rPr>
-          <w:rFonts w:ascii="Arial" w:hAnsi="Arial" w:cs="Arial"/>
-        </w:rPr>
-      </w:pPr>
-    </w:p>
-    <w:p>
-      <w:pPr>
-        <w:spacing w:after="0" w:line="360" w:lineRule="auto"/>
-        <w:ind w:firstLine="709"/>
-        <w:jc w:val="both"/>
-        <w:rPr>
-          <w:rFonts w:ascii="Arial" w:hAnsi="Arial" w:cs="Arial"/>
-        </w:rPr>
-      </w:pPr>
-    </w:p>
-    <w:p>
-      <w:pPr>
-        <w:spacing w:after="0" w:line="360" w:lineRule="auto"/>
-        <w:ind w:firstLine="709"/>
-        <w:jc w:val="both"/>
-        <w:rPr>
-          <w:rFonts w:ascii="Arial" w:hAnsi="Arial" w:cs="Arial"/>
-        </w:rPr>
-      </w:pPr>
-    </w:p>
-    <w:p>
-      <w:pPr>
-        <w:jc w:val="center"/>
+        <w:rPr>
+          <w:rFonts w:ascii="Arial" w:hAnsi="Arial" w:cs="Arial"/>
+        </w:rPr>
+      </w:pPr>
+      <w:r>
+        <w:rPr>
+          <w:rFonts w:ascii="Arial" w:hAnsi="Arial" w:cs="Arial"/>
+        </w:rPr>
+        <w:t xml:space="preserve">En cuanto al software nuestra empresa cuenta con todas las aplicaciones que se necesitaran para poder emplear el software correctamente, de tal manera que podemos proseguir sin ningún problema y también porque los equipos de trabajo ya tienen incluido el Sistema Operativo Windows en cada equipo de la empresa ya que esta funcionara en versiones desde la versión Windows 7 hasta Windows 10.  </w:t>
+      </w:r>
+    </w:p>
+    <w:p>
+      <w:pPr>
         <w:rPr>
           <w:rFonts w:ascii="Arial" w:hAnsi="Arial" w:cs="Arial"/>
           <w:b/>
@@ -4390,22 +4410,7 @@
           <w:sz w:val="24"/>
           <w:szCs w:val="24"/>
         </w:rPr>
-        <w:t>EN CUANTO A SOFTWARE.</w:t>
-      </w:r>
-    </w:p>
-    <w:p>
-      <w:pPr>
-        <w:spacing w:after="0" w:line="360" w:lineRule="auto"/>
-        <w:ind w:firstLine="709"/>
-        <w:rPr>
-          <w:rFonts w:ascii="Arial" w:hAnsi="Arial" w:cs="Arial"/>
-        </w:rPr>
-      </w:pPr>
-      <w:r>
-        <w:rPr>
-          <w:rFonts w:ascii="Arial" w:hAnsi="Arial" w:cs="Arial"/>
-        </w:rPr>
-        <w:t xml:space="preserve">En cuanto al software nuestra empresa cuenta con todas las aplicaciones que se necesitaran para poder emplear el software correctamente, de tal manera que podemos proseguir sin ningún problema y también porque los equipos de trabajo ya tienen incluido el Sistema Operativo Windows en cada equipo de la empresa ya que esta funcionara en versiones desde la versión Windows 7 hasta Windows 10.  </w:t>
+        <w:br w:type="page"/>
       </w:r>
     </w:p>
     <w:p>
@@ -4427,6 +4432,7 @@
           <w:sz w:val="24"/>
           <w:szCs w:val="24"/>
         </w:rPr>
+        <w:lastRenderedPageBreak/>
         <w:t>WEB:</w:t>
       </w:r>
     </w:p>
@@ -5089,7 +5095,21 @@
               <w:rPr>
                 <w:rFonts w:ascii="Arial" w:eastAsia="Arial" w:hAnsi="Arial"/>
               </w:rPr>
-              <w:t>Microsoft Proyect 2013 (Professional)</w:t>
+              <w:t xml:space="preserve">Microsoft </w:t>
+            </w:r>
+            <w:proofErr w:type="spellStart"/>
+            <w:r>
+              <w:rPr>
+                <w:rFonts w:ascii="Arial" w:eastAsia="Arial" w:hAnsi="Arial"/>
+              </w:rPr>
+              <w:t>Proyect</w:t>
+            </w:r>
+            <w:proofErr w:type="spellEnd"/>
+            <w:r>
+              <w:rPr>
+                <w:rFonts w:ascii="Arial" w:eastAsia="Arial" w:hAnsi="Arial"/>
+              </w:rPr>
+              <w:t xml:space="preserve"> 2013 (Professional)</w:t>
             </w:r>
           </w:p>
         </w:tc>
@@ -5383,6 +5403,8 @@
           <w:lang w:val="en-US"/>
         </w:rPr>
       </w:pPr>
+      <w:bookmarkStart w:id="0" w:name="_GoBack"/>
+      <w:bookmarkEnd w:id="0"/>
     </w:p>
     <w:p>
       <w:pPr>
@@ -5778,7 +5800,21 @@
               <w:rPr>
                 <w:rFonts w:ascii="Arial" w:eastAsia="Arial" w:hAnsi="Arial"/>
               </w:rPr>
-              <w:t>Microsoft Proyect 2013 (Professional)</w:t>
+              <w:t xml:space="preserve">Microsoft </w:t>
+            </w:r>
+            <w:proofErr w:type="spellStart"/>
+            <w:r>
+              <w:rPr>
+                <w:rFonts w:ascii="Arial" w:eastAsia="Arial" w:hAnsi="Arial"/>
+              </w:rPr>
+              <w:t>Proyect</w:t>
+            </w:r>
+            <w:proofErr w:type="spellEnd"/>
+            <w:r>
+              <w:rPr>
+                <w:rFonts w:ascii="Arial" w:eastAsia="Arial" w:hAnsi="Arial"/>
+              </w:rPr>
+              <w:t xml:space="preserve"> 2013 (Professional)</w:t>
             </w:r>
           </w:p>
         </w:tc>
@@ -5974,6 +6010,26 @@
     </w:p>
     <w:p>
       <w:pPr>
+        <w:rPr>
+          <w:rFonts w:ascii="Arial" w:hAnsi="Arial" w:cs="Arial"/>
+          <w:b/>
+          <w:sz w:val="24"/>
+          <w:szCs w:val="24"/>
+        </w:rPr>
+      </w:pPr>
+      <w:r>
+        <w:rPr>
+          <w:rFonts w:ascii="Arial" w:hAnsi="Arial" w:cs="Arial"/>
+          <w:b/>
+          <w:sz w:val="24"/>
+          <w:szCs w:val="24"/>
+        </w:rPr>
+        <w:lastRenderedPageBreak/>
+        <w:br w:type="page"/>
+      </w:r>
+    </w:p>
+    <w:p>
+      <w:pPr>
         <w:jc w:val="center"/>
         <w:rPr>
           <w:rFonts w:ascii="Arial" w:hAnsi="Arial" w:cs="Arial"/>
@@ -5989,6 +6045,7 @@
           <w:sz w:val="24"/>
           <w:szCs w:val="24"/>
         </w:rPr>
+        <w:lastRenderedPageBreak/>
         <w:t>ANÁLISIS COSTOS-BENEFICIOS.</w:t>
       </w:r>
     </w:p>
@@ -6005,8 +6062,21 @@
         <w:rPr>
           <w:rFonts w:ascii="Arial" w:hAnsi="Arial" w:cs="Arial"/>
         </w:rPr>
-        <w:lastRenderedPageBreak/>
-        <w:t xml:space="preserve">Este análisis permitió hacer una comparación entre los costos del sistema actual que manejaremos con los costos de otra empresa desarrolladora de software a realizado. De tal manera que en esta comparación le demostramos los beneficios que nuestro proyecto brinda al público y la calidad de trabajo que manejamos para que el cliente este satisfecho con los requerimientos sin ningún fallo en el sistema. </w:t>
+        <w:t xml:space="preserve">Este análisis permitió hacer una comparación entre los costos del sistema actual que manejaremos con los costos de otra empresa desarrolladora de software </w:t>
+      </w:r>
+      <w:proofErr w:type="spellStart"/>
+      <w:r>
+        <w:rPr>
+          <w:rFonts w:ascii="Arial" w:hAnsi="Arial" w:cs="Arial"/>
+        </w:rPr>
+        <w:t>a</w:t>
+      </w:r>
+      <w:proofErr w:type="spellEnd"/>
+      <w:r>
+        <w:rPr>
+          <w:rFonts w:ascii="Arial" w:hAnsi="Arial" w:cs="Arial"/>
+        </w:rPr>
+        <w:t xml:space="preserve"> realizado. De tal manera que en esta comparación le demostramos los beneficios que nuestro proyecto brinda al público y la calidad de trabajo que manejamos para que el cliente este satisfecho con los requerimientos sin ningún fallo en el sistema. </w:t>
       </w:r>
     </w:p>
     <w:p>
@@ -6519,15 +6589,6 @@
         </w:rPr>
         <w:t xml:space="preserve"> </w:t>
       </w:r>
-    </w:p>
-    <w:p>
-      <w:pPr>
-        <w:rPr>
-          <w:rFonts w:ascii="Arial" w:hAnsi="Arial" w:cs="Arial"/>
-          <w:sz w:val="24"/>
-          <w:szCs w:val="24"/>
-        </w:rPr>
-      </w:pPr>
     </w:p>
     <w:p>
       <w:pPr>
@@ -7068,8 +7129,16 @@
               <w:rPr>
                 <w:rFonts w:ascii="Arial" w:eastAsia="Arial" w:hAnsi="Arial"/>
               </w:rPr>
-              <w:t>Programador y Tester</w:t>
-            </w:r>
+              <w:t xml:space="preserve">Programador y </w:t>
+            </w:r>
+            <w:proofErr w:type="spellStart"/>
+            <w:r>
+              <w:rPr>
+                <w:rFonts w:ascii="Arial" w:eastAsia="Arial" w:hAnsi="Arial"/>
+              </w:rPr>
+              <w:t>Tester</w:t>
+            </w:r>
+            <w:proofErr w:type="spellEnd"/>
           </w:p>
         </w:tc>
         <w:tc>
@@ -7283,15 +7352,6 @@
         </w:tc>
       </w:tr>
     </w:tbl>
-    <w:p>
-      <w:pPr>
-        <w:rPr>
-          <w:rFonts w:ascii="Arial" w:hAnsi="Arial" w:cs="Arial"/>
-          <w:sz w:val="24"/>
-          <w:szCs w:val="24"/>
-        </w:rPr>
-      </w:pPr>
-    </w:p>
     <w:p>
       <w:pPr>
         <w:rPr>
@@ -8090,24 +8150,6 @@
     </w:p>
     <w:p>
       <w:pPr>
-        <w:rPr>
-          <w:rFonts w:ascii="Arial" w:hAnsi="Arial" w:cs="Arial"/>
-          <w:sz w:val="24"/>
-          <w:szCs w:val="24"/>
-        </w:rPr>
-      </w:pPr>
-    </w:p>
-    <w:p>
-      <w:pPr>
-        <w:rPr>
-          <w:rFonts w:ascii="Arial" w:hAnsi="Arial" w:cs="Arial"/>
-          <w:sz w:val="24"/>
-          <w:szCs w:val="24"/>
-        </w:rPr>
-      </w:pPr>
-    </w:p>
-    <w:p>
-      <w:pPr>
         <w:jc w:val="center"/>
         <w:rPr>
           <w:rFonts w:ascii="Arial" w:hAnsi="Arial" w:cs="Arial"/>
@@ -8155,14 +8197,34 @@
         <w:rPr>
           <w:rFonts w:ascii="Arial" w:hAnsi="Arial" w:cs="Arial"/>
         </w:rPr>
-        <w:t xml:space="preserve">Geo localizar tu propia ubicación así como también con la característica de poder dar una explicación de cada centro histórico. Cada 8 meses se realizara el mantenimiento para que el programa este en óptimas condiciones para los usuarios y administrador e </w:t>
-      </w:r>
-      <w:r>
-        <w:rPr>
-          <w:rFonts w:ascii="Arial" w:hAnsi="Arial" w:cs="Arial"/>
+        <w:t>Geo localizar tu propia ubicación así como también con la característica de poder dar una explicación de cada centro histórico. Cada 8 meses se realizara el mantenimiento para que el programa este en óptimas condiciones para los usuarios y administrador e incorporando los códigos fuentes más actualizados y este software no cuente con errores y además proporcionar un manual de usuario.</w:t>
+      </w:r>
+    </w:p>
+    <w:p>
+      <w:pPr>
+        <w:rPr>
+          <w:rFonts w:ascii="Arial" w:hAnsi="Arial" w:cs="Arial"/>
+          <w:sz w:val="24"/>
+          <w:szCs w:val="24"/>
+        </w:rPr>
+      </w:pPr>
+    </w:p>
+    <w:p>
+      <w:pPr>
+        <w:rPr>
+          <w:rFonts w:ascii="Arial" w:hAnsi="Arial" w:cs="Arial"/>
+          <w:sz w:val="24"/>
+          <w:szCs w:val="24"/>
+        </w:rPr>
+      </w:pPr>
+      <w:r>
+        <w:rPr>
+          <w:rFonts w:ascii="Arial" w:hAnsi="Arial" w:cs="Arial"/>
+          <w:sz w:val="24"/>
+          <w:szCs w:val="24"/>
         </w:rPr>
         <w:lastRenderedPageBreak/>
-        <w:t>incorporando los códigos fuentes más actualizados y este software no cuente con errores y además proporcionar un manual de usuario.</w:t>
+        <w:br w:type="page"/>
       </w:r>
     </w:p>
     <w:p>
@@ -8173,21 +8235,13 @@
           <w:szCs w:val="24"/>
         </w:rPr>
       </w:pPr>
-    </w:p>
-    <w:p>
-      <w:pPr>
+      <w:r>
         <w:rPr>
           <w:rFonts w:ascii="Arial" w:hAnsi="Arial" w:cs="Arial"/>
           <w:sz w:val="24"/>
           <w:szCs w:val="24"/>
         </w:rPr>
-      </w:pPr>
-      <w:r>
-        <w:rPr>
-          <w:rFonts w:ascii="Arial" w:hAnsi="Arial" w:cs="Arial"/>
-          <w:sz w:val="24"/>
-          <w:szCs w:val="24"/>
-        </w:rPr>
+        <w:lastRenderedPageBreak/>
         <w:t xml:space="preserve">8. Modelo de desarrollo de Software </w:t>
       </w:r>
     </w:p>
@@ -8469,7 +8523,6 @@
         <w:rPr>
           <w:rFonts w:ascii="Arial" w:hAnsi="Arial" w:cs="Arial"/>
         </w:rPr>
-        <w:lastRenderedPageBreak/>
         <w:t>De esta forma, cualquier error que se genere en alguna de las etapas de prueba, conduce necesariamente al rediseño y nueva programación de la etapa afectada.</w:t>
       </w:r>
     </w:p>
@@ -8805,7 +8858,6 @@
           <w:rFonts w:ascii="Arial" w:hAnsi="Arial" w:cs="Arial"/>
           <w:shd w:val="clear" w:color="auto" w:fill="FFFFFF"/>
         </w:rPr>
-        <w:lastRenderedPageBreak/>
         <w:t>Es la fase en donde se realizan los algoritmos necesarios para el cumplimiento de los requerimientos del usuario así como también los análisis necesarios para saber qué herramientas usar en la etapa de Codificación</w:t>
       </w:r>
       <w:r>
@@ -8871,6 +8923,7 @@
           <w:rFonts w:ascii="Arial" w:eastAsia="Times New Roman" w:hAnsi="Arial" w:cs="Arial"/>
           <w:lang w:eastAsia="es-MX"/>
         </w:rPr>
+        <w:lastRenderedPageBreak/>
         <w:t>Es la fase en donde se implementa el código fuente, haciendo uso de prototipos así como de pruebas y ensayos para corregir errores.</w:t>
       </w:r>
     </w:p>
@@ -9463,49 +9516,1563 @@
           <w:sz w:val="24"/>
           <w:szCs w:val="24"/>
         </w:rPr>
+        <w:t xml:space="preserve">9. Especificación de los requerimientos  </w:t>
+      </w:r>
+    </w:p>
+    <w:p>
+      <w:pPr>
+        <w:ind w:firstLine="708"/>
+        <w:rPr>
+          <w:rFonts w:ascii="Arial" w:hAnsi="Arial" w:cs="Arial"/>
+          <w:sz w:val="24"/>
+          <w:szCs w:val="24"/>
+        </w:rPr>
+      </w:pPr>
+      <w:r>
+        <w:rPr>
+          <w:rFonts w:ascii="Arial" w:hAnsi="Arial" w:cs="Arial"/>
+          <w:sz w:val="24"/>
+          <w:szCs w:val="24"/>
+        </w:rPr>
+        <w:t>a. Obtención de requerimientos</w:t>
+      </w:r>
+    </w:p>
+    <w:p>
+      <w:pPr>
+        <w:ind w:firstLine="708"/>
+        <w:rPr>
+          <w:rFonts w:ascii="Arial" w:hAnsi="Arial" w:cs="Arial"/>
+          <w:sz w:val="24"/>
+          <w:szCs w:val="24"/>
+        </w:rPr>
+      </w:pPr>
+      <w:r>
+        <w:rPr>
+          <w:rFonts w:ascii="Arial" w:hAnsi="Arial" w:cs="Arial"/>
+          <w:sz w:val="24"/>
+          <w:szCs w:val="24"/>
+        </w:rPr>
+        <w:t xml:space="preserve"> b. Especificación </w:t>
+      </w:r>
+    </w:p>
+    <w:p>
+      <w:pPr>
+        <w:ind w:firstLine="708"/>
+        <w:rPr>
+          <w:rFonts w:ascii="Arial" w:hAnsi="Arial" w:cs="Arial"/>
+          <w:sz w:val="24"/>
+          <w:szCs w:val="24"/>
+        </w:rPr>
+      </w:pPr>
+      <w:r>
+        <w:rPr>
+          <w:rFonts w:ascii="Arial" w:hAnsi="Arial" w:cs="Arial"/>
+          <w:sz w:val="24"/>
+          <w:szCs w:val="24"/>
+        </w:rPr>
+        <w:t xml:space="preserve"> c. Validación  </w:t>
+      </w:r>
+    </w:p>
+    <w:p>
+      <w:pPr>
+        <w:rPr>
+          <w:rFonts w:ascii="Arial" w:hAnsi="Arial" w:cs="Arial"/>
+          <w:sz w:val="24"/>
+          <w:szCs w:val="24"/>
+        </w:rPr>
+      </w:pPr>
+      <w:r>
+        <w:rPr>
+          <w:rFonts w:ascii="Arial" w:hAnsi="Arial" w:cs="Arial"/>
+          <w:sz w:val="24"/>
+          <w:szCs w:val="24"/>
+        </w:rPr>
+        <w:br w:type="page"/>
+      </w:r>
+    </w:p>
+    <w:p>
+      <w:pPr>
+        <w:rPr>
+          <w:rFonts w:ascii="Arial" w:hAnsi="Arial" w:cs="Arial"/>
+          <w:sz w:val="24"/>
+          <w:szCs w:val="24"/>
+        </w:rPr>
+      </w:pPr>
+      <w:r>
+        <w:rPr>
+          <w:noProof/>
+        </w:rPr>
         <w:lastRenderedPageBreak/>
-        <w:t xml:space="preserve">9. Especificación de los requerimientos  </w:t>
-      </w:r>
-    </w:p>
-    <w:p>
-      <w:pPr>
-        <w:ind w:firstLine="708"/>
+        <w:pict>
+          <v:shapetype id="_x0000_t75" coordsize="21600,21600" o:spt="75" o:preferrelative="t" path="m@4@5l@4@11@9@11@9@5xe" filled="f" stroked="f">
+            <v:stroke joinstyle="miter"/>
+            <v:formulas>
+              <v:f eqn="if lineDrawn pixelLineWidth 0"/>
+              <v:f eqn="sum @0 1 0"/>
+              <v:f eqn="sum 0 0 @1"/>
+              <v:f eqn="prod @2 1 2"/>
+              <v:f eqn="prod @3 21600 pixelWidth"/>
+              <v:f eqn="prod @3 21600 pixelHeight"/>
+              <v:f eqn="sum @0 0 1"/>
+              <v:f eqn="prod @6 1 2"/>
+              <v:f eqn="prod @7 21600 pixelWidth"/>
+              <v:f eqn="sum @8 21600 0"/>
+              <v:f eqn="prod @7 21600 pixelHeight"/>
+              <v:f eqn="sum @10 21600 0"/>
+            </v:formulas>
+            <v:path o:extrusionok="f" gradientshapeok="t" o:connecttype="rect"/>
+            <o:lock v:ext="edit" aspectratio="t"/>
+          </v:shapetype>
+          <v:shape id="_x0000_s1026" type="#_x0000_t75" style="position:absolute;margin-left:-60.3pt;margin-top:16.3pt;width:566.25pt;height:633.75pt;z-index:251667456;mso-position-horizontal-relative:text;mso-position-vertical-relative:text;mso-width-relative:page;mso-height-relative:page">
+            <v:imagedata r:id="rId12" o:title="Use Cases"/>
+            <w10:wrap type="square"/>
+          </v:shape>
+        </w:pict>
+      </w:r>
+      <w:r>
         <w:rPr>
           <w:rFonts w:ascii="Arial" w:hAnsi="Arial" w:cs="Arial"/>
           <w:sz w:val="24"/>
           <w:szCs w:val="24"/>
         </w:rPr>
-      </w:pPr>
-      <w:r>
+        <w:t xml:space="preserve">10. Diagramas de Casos de uso  </w:t>
+      </w:r>
+    </w:p>
+    <w:p>
+      <w:pPr>
         <w:rPr>
           <w:rFonts w:ascii="Arial" w:hAnsi="Arial" w:cs="Arial"/>
           <w:sz w:val="24"/>
           <w:szCs w:val="24"/>
         </w:rPr>
-        <w:t>a. Obtención de requerimientos</w:t>
-      </w:r>
-    </w:p>
-    <w:p>
-      <w:pPr>
-        <w:ind w:firstLine="708"/>
+      </w:pPr>
+      <w:r>
         <w:rPr>
           <w:rFonts w:ascii="Arial" w:hAnsi="Arial" w:cs="Arial"/>
           <w:sz w:val="24"/>
           <w:szCs w:val="24"/>
         </w:rPr>
-      </w:pPr>
-      <w:r>
+        <w:lastRenderedPageBreak/>
+        <w:t xml:space="preserve">11. Documentación de los casos (2 casos de uso) </w:t>
+      </w:r>
+    </w:p>
+    <w:tbl>
+      <w:tblPr>
+        <w:tblStyle w:val="Tablaconcuadrcula"/>
+        <w:tblW w:w="10348" w:type="dxa"/>
+        <w:tblInd w:w="-714" w:type="dxa"/>
+        <w:tblLook w:val="04A0" w:firstRow="1" w:lastRow="0" w:firstColumn="1" w:lastColumn="0" w:noHBand="0" w:noVBand="1"/>
+      </w:tblPr>
+      <w:tblGrid>
+        <w:gridCol w:w="2127"/>
+        <w:gridCol w:w="4110"/>
+        <w:gridCol w:w="4111"/>
+      </w:tblGrid>
+      <w:tr>
+        <w:tc>
+          <w:tcPr>
+            <w:tcW w:w="2127" w:type="dxa"/>
+            <w:shd w:val="clear" w:color="auto" w:fill="BDD6EE" w:themeFill="accent1" w:themeFillTint="66"/>
+          </w:tcPr>
+          <w:p>
+            <w:pPr>
+              <w:jc w:val="center"/>
+              <w:rPr>
+                <w:rFonts w:ascii="Arial" w:hAnsi="Arial" w:cs="Arial"/>
+                <w:b/>
+              </w:rPr>
+            </w:pPr>
+            <w:r>
+              <w:rPr>
+                <w:rFonts w:ascii="Arial" w:hAnsi="Arial" w:cs="Arial"/>
+                <w:b/>
+              </w:rPr>
+              <w:t>Nombre</w:t>
+            </w:r>
+          </w:p>
+        </w:tc>
+        <w:tc>
+          <w:tcPr>
+            <w:tcW w:w="8221" w:type="dxa"/>
+            <w:gridSpan w:val="2"/>
+          </w:tcPr>
+          <w:p>
+            <w:pPr>
+              <w:rPr>
+                <w:rFonts w:ascii="Arial" w:hAnsi="Arial" w:cs="Arial"/>
+              </w:rPr>
+            </w:pPr>
+            <w:r>
+              <w:rPr>
+                <w:rFonts w:ascii="Arial" w:hAnsi="Arial" w:cs="Arial"/>
+              </w:rPr>
+              <w:t>Visualizar sitios</w:t>
+            </w:r>
+          </w:p>
+        </w:tc>
+      </w:tr>
+      <w:tr>
+        <w:tc>
+          <w:tcPr>
+            <w:tcW w:w="2127" w:type="dxa"/>
+            <w:shd w:val="clear" w:color="auto" w:fill="BDD6EE" w:themeFill="accent1" w:themeFillTint="66"/>
+          </w:tcPr>
+          <w:p>
+            <w:pPr>
+              <w:jc w:val="center"/>
+              <w:rPr>
+                <w:rFonts w:ascii="Arial" w:hAnsi="Arial" w:cs="Arial"/>
+                <w:b/>
+              </w:rPr>
+            </w:pPr>
+            <w:r>
+              <w:rPr>
+                <w:rFonts w:ascii="Arial" w:hAnsi="Arial" w:cs="Arial"/>
+                <w:b/>
+              </w:rPr>
+              <w:t>Autor</w:t>
+            </w:r>
+          </w:p>
+        </w:tc>
+        <w:tc>
+          <w:tcPr>
+            <w:tcW w:w="8221" w:type="dxa"/>
+            <w:gridSpan w:val="2"/>
+          </w:tcPr>
+          <w:p>
+            <w:pPr>
+              <w:rPr>
+                <w:rFonts w:ascii="Arial" w:hAnsi="Arial" w:cs="Arial"/>
+              </w:rPr>
+            </w:pPr>
+            <w:r>
+              <w:rPr>
+                <w:rFonts w:ascii="Arial" w:hAnsi="Arial" w:cs="Arial"/>
+              </w:rPr>
+              <w:t>José Luis Puc Chan, José André Salazar Figueroa, Yair Roberto Vega Gamboa, Diosemir Isael Nah May, Aarón Jesús Peña Martín</w:t>
+            </w:r>
+          </w:p>
+        </w:tc>
+      </w:tr>
+      <w:tr>
+        <w:tc>
+          <w:tcPr>
+            <w:tcW w:w="2127" w:type="dxa"/>
+            <w:shd w:val="clear" w:color="auto" w:fill="BDD6EE" w:themeFill="accent1" w:themeFillTint="66"/>
+          </w:tcPr>
+          <w:p>
+            <w:pPr>
+              <w:jc w:val="center"/>
+              <w:rPr>
+                <w:rFonts w:ascii="Arial" w:hAnsi="Arial" w:cs="Arial"/>
+                <w:b/>
+              </w:rPr>
+            </w:pPr>
+            <w:r>
+              <w:rPr>
+                <w:rFonts w:ascii="Arial" w:hAnsi="Arial" w:cs="Arial"/>
+                <w:b/>
+              </w:rPr>
+              <w:t>Fecha</w:t>
+            </w:r>
+          </w:p>
+        </w:tc>
+        <w:tc>
+          <w:tcPr>
+            <w:tcW w:w="8221" w:type="dxa"/>
+            <w:gridSpan w:val="2"/>
+          </w:tcPr>
+          <w:p>
+            <w:pPr>
+              <w:rPr>
+                <w:rFonts w:ascii="Arial" w:hAnsi="Arial" w:cs="Arial"/>
+              </w:rPr>
+            </w:pPr>
+            <w:r>
+              <w:rPr>
+                <w:rFonts w:ascii="Arial" w:hAnsi="Arial" w:cs="Arial"/>
+              </w:rPr>
+              <w:t>26 de octubre de 2016</w:t>
+            </w:r>
+          </w:p>
+        </w:tc>
+      </w:tr>
+      <w:tr>
+        <w:tc>
+          <w:tcPr>
+            <w:tcW w:w="2127" w:type="dxa"/>
+            <w:shd w:val="clear" w:color="auto" w:fill="BDD6EE" w:themeFill="accent1" w:themeFillTint="66"/>
+          </w:tcPr>
+          <w:p>
+            <w:pPr>
+              <w:jc w:val="center"/>
+              <w:rPr>
+                <w:rFonts w:ascii="Arial" w:hAnsi="Arial" w:cs="Arial"/>
+                <w:b/>
+              </w:rPr>
+            </w:pPr>
+            <w:r>
+              <w:rPr>
+                <w:rFonts w:ascii="Arial" w:hAnsi="Arial" w:cs="Arial"/>
+                <w:b/>
+              </w:rPr>
+              <w:t>Actor</w:t>
+            </w:r>
+          </w:p>
+        </w:tc>
+        <w:tc>
+          <w:tcPr>
+            <w:tcW w:w="8221" w:type="dxa"/>
+            <w:gridSpan w:val="2"/>
+          </w:tcPr>
+          <w:p>
+            <w:pPr>
+              <w:rPr>
+                <w:rFonts w:ascii="Arial" w:hAnsi="Arial" w:cs="Arial"/>
+              </w:rPr>
+            </w:pPr>
+            <w:r>
+              <w:rPr>
+                <w:rFonts w:ascii="Arial" w:hAnsi="Arial" w:cs="Arial"/>
+              </w:rPr>
+              <w:t>Cliente</w:t>
+            </w:r>
+          </w:p>
+        </w:tc>
+      </w:tr>
+      <w:tr>
+        <w:tc>
+          <w:tcPr>
+            <w:tcW w:w="2127" w:type="dxa"/>
+            <w:shd w:val="clear" w:color="auto" w:fill="BDD6EE" w:themeFill="accent1" w:themeFillTint="66"/>
+          </w:tcPr>
+          <w:p>
+            <w:pPr>
+              <w:jc w:val="center"/>
+              <w:rPr>
+                <w:rFonts w:ascii="Arial" w:hAnsi="Arial" w:cs="Arial"/>
+                <w:b/>
+              </w:rPr>
+            </w:pPr>
+            <w:r>
+              <w:rPr>
+                <w:rFonts w:ascii="Arial" w:hAnsi="Arial" w:cs="Arial"/>
+                <w:b/>
+              </w:rPr>
+              <w:t>Descripción</w:t>
+            </w:r>
+          </w:p>
+        </w:tc>
+        <w:tc>
+          <w:tcPr>
+            <w:tcW w:w="8221" w:type="dxa"/>
+            <w:gridSpan w:val="2"/>
+          </w:tcPr>
+          <w:p>
+            <w:pPr>
+              <w:rPr>
+                <w:rFonts w:ascii="Arial" w:hAnsi="Arial" w:cs="Arial"/>
+              </w:rPr>
+            </w:pPr>
+            <w:r>
+              <w:rPr>
+                <w:rFonts w:ascii="Arial" w:hAnsi="Arial" w:cs="Arial"/>
+              </w:rPr>
+              <w:t>Proceso que le permite al cliente visualizar cada uno de los sitios de la base de datos.</w:t>
+            </w:r>
+          </w:p>
+        </w:tc>
+      </w:tr>
+      <w:tr>
+        <w:tc>
+          <w:tcPr>
+            <w:tcW w:w="2127" w:type="dxa"/>
+            <w:shd w:val="clear" w:color="auto" w:fill="BDD6EE" w:themeFill="accent1" w:themeFillTint="66"/>
+          </w:tcPr>
+          <w:p>
+            <w:pPr>
+              <w:jc w:val="center"/>
+              <w:rPr>
+                <w:rFonts w:ascii="Arial" w:hAnsi="Arial" w:cs="Arial"/>
+                <w:b/>
+              </w:rPr>
+            </w:pPr>
+            <w:r>
+              <w:rPr>
+                <w:rFonts w:ascii="Arial" w:hAnsi="Arial" w:cs="Arial"/>
+                <w:b/>
+              </w:rPr>
+              <w:t>Precondición</w:t>
+            </w:r>
+          </w:p>
+        </w:tc>
+        <w:tc>
+          <w:tcPr>
+            <w:tcW w:w="8221" w:type="dxa"/>
+            <w:gridSpan w:val="2"/>
+          </w:tcPr>
+          <w:p>
+            <w:pPr>
+              <w:rPr>
+                <w:rFonts w:ascii="Arial" w:hAnsi="Arial" w:cs="Arial"/>
+              </w:rPr>
+            </w:pPr>
+            <w:r>
+              <w:rPr>
+                <w:rFonts w:ascii="Arial" w:hAnsi="Arial" w:cs="Arial"/>
+              </w:rPr>
+              <w:t>El cliente debe haber iniciado la aplicación</w:t>
+            </w:r>
+          </w:p>
+        </w:tc>
+      </w:tr>
+      <w:tr>
+        <w:tc>
+          <w:tcPr>
+            <w:tcW w:w="2127" w:type="dxa"/>
+            <w:vMerge w:val="restart"/>
+            <w:shd w:val="clear" w:color="auto" w:fill="BDD6EE" w:themeFill="accent1" w:themeFillTint="66"/>
+          </w:tcPr>
+          <w:p>
+            <w:pPr>
+              <w:jc w:val="center"/>
+              <w:rPr>
+                <w:rFonts w:ascii="Arial" w:hAnsi="Arial" w:cs="Arial"/>
+                <w:b/>
+              </w:rPr>
+            </w:pPr>
+            <w:r>
+              <w:rPr>
+                <w:rFonts w:ascii="Arial" w:hAnsi="Arial" w:cs="Arial"/>
+                <w:b/>
+              </w:rPr>
+              <w:t>Flujo normal</w:t>
+            </w:r>
+          </w:p>
+        </w:tc>
+        <w:tc>
+          <w:tcPr>
+            <w:tcW w:w="4110" w:type="dxa"/>
+          </w:tcPr>
+          <w:p>
+            <w:pPr>
+              <w:jc w:val="center"/>
+              <w:rPr>
+                <w:rFonts w:ascii="Arial" w:hAnsi="Arial" w:cs="Arial"/>
+                <w:b/>
+              </w:rPr>
+            </w:pPr>
+            <w:r>
+              <w:rPr>
+                <w:rFonts w:ascii="Arial" w:hAnsi="Arial" w:cs="Arial"/>
+                <w:b/>
+              </w:rPr>
+              <w:t>Actor</w:t>
+            </w:r>
+          </w:p>
+        </w:tc>
+        <w:tc>
+          <w:tcPr>
+            <w:tcW w:w="4111" w:type="dxa"/>
+          </w:tcPr>
+          <w:p>
+            <w:pPr>
+              <w:jc w:val="center"/>
+              <w:rPr>
+                <w:rFonts w:ascii="Arial" w:hAnsi="Arial" w:cs="Arial"/>
+                <w:b/>
+              </w:rPr>
+            </w:pPr>
+            <w:r>
+              <w:rPr>
+                <w:rFonts w:ascii="Arial" w:hAnsi="Arial" w:cs="Arial"/>
+                <w:b/>
+              </w:rPr>
+              <w:t>Sistema</w:t>
+            </w:r>
+          </w:p>
+        </w:tc>
+      </w:tr>
+      <w:tr>
+        <w:tc>
+          <w:tcPr>
+            <w:tcW w:w="2127" w:type="dxa"/>
+            <w:vMerge/>
+            <w:shd w:val="clear" w:color="auto" w:fill="BDD6EE" w:themeFill="accent1" w:themeFillTint="66"/>
+          </w:tcPr>
+          <w:p>
+            <w:pPr>
+              <w:jc w:val="center"/>
+              <w:rPr>
+                <w:rFonts w:ascii="Arial" w:hAnsi="Arial" w:cs="Arial"/>
+                <w:b/>
+              </w:rPr>
+            </w:pPr>
+          </w:p>
+        </w:tc>
+        <w:tc>
+          <w:tcPr>
+            <w:tcW w:w="4110" w:type="dxa"/>
+          </w:tcPr>
+          <w:p>
+            <w:pPr>
+              <w:rPr>
+                <w:rFonts w:ascii="Arial" w:hAnsi="Arial" w:cs="Arial"/>
+              </w:rPr>
+            </w:pPr>
+          </w:p>
+          <w:p>
+            <w:pPr>
+              <w:rPr>
+                <w:rFonts w:ascii="Arial" w:hAnsi="Arial" w:cs="Arial"/>
+              </w:rPr>
+            </w:pPr>
+            <w:r>
+              <w:rPr>
+                <w:rFonts w:ascii="Arial" w:hAnsi="Arial" w:cs="Arial"/>
+              </w:rPr>
+              <w:t>2. Visualiza sitios</w:t>
+            </w:r>
+          </w:p>
+        </w:tc>
+        <w:tc>
+          <w:tcPr>
+            <w:tcW w:w="4111" w:type="dxa"/>
+          </w:tcPr>
+          <w:p>
+            <w:pPr>
+              <w:rPr>
+                <w:rFonts w:ascii="Arial" w:hAnsi="Arial" w:cs="Arial"/>
+              </w:rPr>
+            </w:pPr>
+            <w:r>
+              <w:rPr>
+                <w:rFonts w:ascii="Arial" w:hAnsi="Arial" w:cs="Arial"/>
+              </w:rPr>
+              <w:t xml:space="preserve">1. </w:t>
+            </w:r>
+            <w:r>
+              <w:rPr>
+                <w:rFonts w:ascii="Arial" w:hAnsi="Arial" w:cs="Arial"/>
+              </w:rPr>
+              <w:t>Buscar sitios</w:t>
+            </w:r>
+          </w:p>
+          <w:p>
+            <w:pPr>
+              <w:rPr>
+                <w:rFonts w:ascii="Arial" w:hAnsi="Arial" w:cs="Arial"/>
+              </w:rPr>
+            </w:pPr>
+          </w:p>
+        </w:tc>
+      </w:tr>
+      <w:tr>
+        <w:tc>
+          <w:tcPr>
+            <w:tcW w:w="2127" w:type="dxa"/>
+            <w:shd w:val="clear" w:color="auto" w:fill="BDD6EE" w:themeFill="accent1" w:themeFillTint="66"/>
+          </w:tcPr>
+          <w:p>
+            <w:pPr>
+              <w:jc w:val="center"/>
+              <w:rPr>
+                <w:rFonts w:ascii="Arial" w:hAnsi="Arial" w:cs="Arial"/>
+                <w:b/>
+              </w:rPr>
+            </w:pPr>
+            <w:r>
+              <w:rPr>
+                <w:rFonts w:ascii="Arial" w:hAnsi="Arial" w:cs="Arial"/>
+                <w:b/>
+              </w:rPr>
+              <w:t>Flujo alternativo</w:t>
+            </w:r>
+          </w:p>
+        </w:tc>
+        <w:tc>
+          <w:tcPr>
+            <w:tcW w:w="8221" w:type="dxa"/>
+            <w:gridSpan w:val="2"/>
+          </w:tcPr>
+          <w:p>
+            <w:pPr>
+              <w:rPr>
+                <w:rFonts w:ascii="Arial" w:hAnsi="Arial" w:cs="Arial"/>
+              </w:rPr>
+            </w:pPr>
+            <w:r>
+              <w:rPr>
+                <w:rFonts w:ascii="Arial" w:hAnsi="Arial" w:cs="Arial"/>
+              </w:rPr>
+              <w:t>1.1 No hay sitios registrados</w:t>
+            </w:r>
+          </w:p>
+        </w:tc>
+      </w:tr>
+      <w:tr>
+        <w:tc>
+          <w:tcPr>
+            <w:tcW w:w="2127" w:type="dxa"/>
+            <w:shd w:val="clear" w:color="auto" w:fill="BDD6EE" w:themeFill="accent1" w:themeFillTint="66"/>
+          </w:tcPr>
+          <w:p>
+            <w:pPr>
+              <w:jc w:val="center"/>
+              <w:rPr>
+                <w:rFonts w:ascii="Arial" w:hAnsi="Arial" w:cs="Arial"/>
+                <w:b/>
+              </w:rPr>
+            </w:pPr>
+            <w:r>
+              <w:rPr>
+                <w:rFonts w:ascii="Arial" w:hAnsi="Arial" w:cs="Arial"/>
+                <w:b/>
+              </w:rPr>
+              <w:t>Rendimiento</w:t>
+            </w:r>
+          </w:p>
+        </w:tc>
+        <w:tc>
+          <w:tcPr>
+            <w:tcW w:w="8221" w:type="dxa"/>
+            <w:gridSpan w:val="2"/>
+          </w:tcPr>
+          <w:p>
+            <w:pPr>
+              <w:rPr>
+                <w:rFonts w:ascii="Arial" w:hAnsi="Arial" w:cs="Arial"/>
+              </w:rPr>
+            </w:pPr>
+            <w:r>
+              <w:rPr>
+                <w:rFonts w:ascii="Arial" w:hAnsi="Arial" w:cs="Arial"/>
+              </w:rPr>
+              <w:t>5 segundos</w:t>
+            </w:r>
+          </w:p>
+        </w:tc>
+      </w:tr>
+      <w:tr>
+        <w:tc>
+          <w:tcPr>
+            <w:tcW w:w="2127" w:type="dxa"/>
+            <w:shd w:val="clear" w:color="auto" w:fill="BDD6EE" w:themeFill="accent1" w:themeFillTint="66"/>
+          </w:tcPr>
+          <w:p>
+            <w:pPr>
+              <w:jc w:val="center"/>
+              <w:rPr>
+                <w:rFonts w:ascii="Arial" w:hAnsi="Arial" w:cs="Arial"/>
+                <w:b/>
+              </w:rPr>
+            </w:pPr>
+            <w:r>
+              <w:rPr>
+                <w:rFonts w:ascii="Arial" w:hAnsi="Arial" w:cs="Arial"/>
+                <w:b/>
+              </w:rPr>
+              <w:t>Frecuencia</w:t>
+            </w:r>
+          </w:p>
+        </w:tc>
+        <w:tc>
+          <w:tcPr>
+            <w:tcW w:w="8221" w:type="dxa"/>
+            <w:gridSpan w:val="2"/>
+          </w:tcPr>
+          <w:p>
+            <w:pPr>
+              <w:rPr>
+                <w:rFonts w:ascii="Arial" w:hAnsi="Arial" w:cs="Arial"/>
+              </w:rPr>
+            </w:pPr>
+            <w:r>
+              <w:rPr>
+                <w:rFonts w:ascii="Arial" w:hAnsi="Arial" w:cs="Arial"/>
+              </w:rPr>
+              <w:t>2 veces. Una cuando se inicia la aplicación y otra cuando se dirija a la página principal.</w:t>
+            </w:r>
+          </w:p>
+        </w:tc>
+      </w:tr>
+      <w:tr>
+        <w:tc>
+          <w:tcPr>
+            <w:tcW w:w="2127" w:type="dxa"/>
+            <w:shd w:val="clear" w:color="auto" w:fill="BDD6EE" w:themeFill="accent1" w:themeFillTint="66"/>
+          </w:tcPr>
+          <w:p>
+            <w:pPr>
+              <w:jc w:val="center"/>
+              <w:rPr>
+                <w:rFonts w:ascii="Arial" w:hAnsi="Arial" w:cs="Arial"/>
+                <w:b/>
+              </w:rPr>
+            </w:pPr>
+            <w:r>
+              <w:rPr>
+                <w:rFonts w:ascii="Arial" w:hAnsi="Arial" w:cs="Arial"/>
+                <w:b/>
+              </w:rPr>
+              <w:t>Importancia</w:t>
+            </w:r>
+          </w:p>
+        </w:tc>
+        <w:tc>
+          <w:tcPr>
+            <w:tcW w:w="8221" w:type="dxa"/>
+            <w:gridSpan w:val="2"/>
+          </w:tcPr>
+          <w:p>
+            <w:pPr>
+              <w:rPr>
+                <w:rFonts w:ascii="Arial" w:hAnsi="Arial" w:cs="Arial"/>
+              </w:rPr>
+            </w:pPr>
+            <w:r>
+              <w:rPr>
+                <w:rFonts w:ascii="Arial" w:hAnsi="Arial" w:cs="Arial"/>
+              </w:rPr>
+              <w:t>Vital</w:t>
+            </w:r>
+          </w:p>
+        </w:tc>
+      </w:tr>
+      <w:tr>
+        <w:tc>
+          <w:tcPr>
+            <w:tcW w:w="2127" w:type="dxa"/>
+            <w:shd w:val="clear" w:color="auto" w:fill="BDD6EE" w:themeFill="accent1" w:themeFillTint="66"/>
+          </w:tcPr>
+          <w:p>
+            <w:pPr>
+              <w:jc w:val="center"/>
+              <w:rPr>
+                <w:rFonts w:ascii="Arial" w:hAnsi="Arial" w:cs="Arial"/>
+                <w:b/>
+              </w:rPr>
+            </w:pPr>
+            <w:r>
+              <w:rPr>
+                <w:rFonts w:ascii="Arial" w:hAnsi="Arial" w:cs="Arial"/>
+                <w:b/>
+              </w:rPr>
+              <w:t>Urgencia</w:t>
+            </w:r>
+          </w:p>
+        </w:tc>
+        <w:tc>
+          <w:tcPr>
+            <w:tcW w:w="8221" w:type="dxa"/>
+            <w:gridSpan w:val="2"/>
+          </w:tcPr>
+          <w:p>
+            <w:pPr>
+              <w:rPr>
+                <w:rFonts w:ascii="Arial" w:hAnsi="Arial" w:cs="Arial"/>
+              </w:rPr>
+            </w:pPr>
+            <w:r>
+              <w:rPr>
+                <w:rFonts w:ascii="Arial" w:hAnsi="Arial" w:cs="Arial"/>
+              </w:rPr>
+              <w:t>Inmediato</w:t>
+            </w:r>
+          </w:p>
+        </w:tc>
+      </w:tr>
+      <w:tr>
+        <w:tc>
+          <w:tcPr>
+            <w:tcW w:w="2127" w:type="dxa"/>
+            <w:shd w:val="clear" w:color="auto" w:fill="BDD6EE" w:themeFill="accent1" w:themeFillTint="66"/>
+          </w:tcPr>
+          <w:p>
+            <w:pPr>
+              <w:jc w:val="center"/>
+              <w:rPr>
+                <w:rFonts w:ascii="Arial" w:hAnsi="Arial" w:cs="Arial"/>
+                <w:b/>
+              </w:rPr>
+            </w:pPr>
+            <w:r>
+              <w:rPr>
+                <w:rFonts w:ascii="Arial" w:hAnsi="Arial" w:cs="Arial"/>
+                <w:b/>
+              </w:rPr>
+              <w:t>Comentario</w:t>
+            </w:r>
+          </w:p>
+        </w:tc>
+        <w:tc>
+          <w:tcPr>
+            <w:tcW w:w="8221" w:type="dxa"/>
+            <w:gridSpan w:val="2"/>
+          </w:tcPr>
+          <w:p>
+            <w:pPr>
+              <w:rPr>
+                <w:rFonts w:ascii="Arial" w:hAnsi="Arial" w:cs="Arial"/>
+              </w:rPr>
+            </w:pPr>
+            <w:r>
+              <w:rPr>
+                <w:rFonts w:ascii="Arial" w:hAnsi="Arial" w:cs="Arial"/>
+              </w:rPr>
+              <w:t>La visualización de los sitios se realizará cada vez que el usuario inicie la aplicación, no es necesario el registro del cliente.</w:t>
+            </w:r>
+          </w:p>
+        </w:tc>
+      </w:tr>
+    </w:tbl>
+    <w:p>
+      <w:pPr>
+        <w:rPr>
+          <w:rFonts w:ascii="Arial" w:hAnsi="Arial" w:cs="Arial"/>
+        </w:rPr>
+      </w:pPr>
+    </w:p>
+    <w:tbl>
+      <w:tblPr>
+        <w:tblStyle w:val="Tablaconcuadrcula"/>
+        <w:tblW w:w="10348" w:type="dxa"/>
+        <w:tblInd w:w="-714" w:type="dxa"/>
+        <w:tblLook w:val="04A0" w:firstRow="1" w:lastRow="0" w:firstColumn="1" w:lastColumn="0" w:noHBand="0" w:noVBand="1"/>
+      </w:tblPr>
+      <w:tblGrid>
+        <w:gridCol w:w="2127"/>
+        <w:gridCol w:w="4110"/>
+        <w:gridCol w:w="4111"/>
+      </w:tblGrid>
+      <w:tr>
+        <w:tc>
+          <w:tcPr>
+            <w:tcW w:w="2127" w:type="dxa"/>
+            <w:shd w:val="clear" w:color="auto" w:fill="BDD6EE" w:themeFill="accent1" w:themeFillTint="66"/>
+          </w:tcPr>
+          <w:p>
+            <w:pPr>
+              <w:jc w:val="center"/>
+              <w:rPr>
+                <w:rFonts w:ascii="Arial" w:hAnsi="Arial" w:cs="Arial"/>
+                <w:b/>
+              </w:rPr>
+            </w:pPr>
+            <w:r>
+              <w:rPr>
+                <w:rFonts w:ascii="Arial" w:hAnsi="Arial" w:cs="Arial"/>
+                <w:b/>
+              </w:rPr>
+              <w:t>Nombre</w:t>
+            </w:r>
+          </w:p>
+        </w:tc>
+        <w:tc>
+          <w:tcPr>
+            <w:tcW w:w="8221" w:type="dxa"/>
+            <w:gridSpan w:val="2"/>
+          </w:tcPr>
+          <w:p>
+            <w:pPr>
+              <w:rPr>
+                <w:rFonts w:ascii="Arial" w:hAnsi="Arial" w:cs="Arial"/>
+              </w:rPr>
+            </w:pPr>
+            <w:r>
+              <w:rPr>
+                <w:rFonts w:ascii="Arial" w:hAnsi="Arial" w:cs="Arial"/>
+              </w:rPr>
+              <w:t>Gestión de módulos</w:t>
+            </w:r>
+          </w:p>
+        </w:tc>
+      </w:tr>
+      <w:tr>
+        <w:tc>
+          <w:tcPr>
+            <w:tcW w:w="2127" w:type="dxa"/>
+            <w:shd w:val="clear" w:color="auto" w:fill="BDD6EE" w:themeFill="accent1" w:themeFillTint="66"/>
+          </w:tcPr>
+          <w:p>
+            <w:pPr>
+              <w:jc w:val="center"/>
+              <w:rPr>
+                <w:rFonts w:ascii="Arial" w:hAnsi="Arial" w:cs="Arial"/>
+                <w:b/>
+              </w:rPr>
+            </w:pPr>
+            <w:r>
+              <w:rPr>
+                <w:rFonts w:ascii="Arial" w:hAnsi="Arial" w:cs="Arial"/>
+                <w:b/>
+              </w:rPr>
+              <w:t>Autor</w:t>
+            </w:r>
+          </w:p>
+        </w:tc>
+        <w:tc>
+          <w:tcPr>
+            <w:tcW w:w="8221" w:type="dxa"/>
+            <w:gridSpan w:val="2"/>
+          </w:tcPr>
+          <w:p>
+            <w:pPr>
+              <w:rPr>
+                <w:rFonts w:ascii="Arial" w:hAnsi="Arial" w:cs="Arial"/>
+              </w:rPr>
+            </w:pPr>
+            <w:r>
+              <w:rPr>
+                <w:rFonts w:ascii="Arial" w:hAnsi="Arial" w:cs="Arial"/>
+              </w:rPr>
+              <w:t>José Luis Puc Chan, José André Salazar Figueroa, Yair Roberto Vega Gamboa, Diosemir Isael Nah May, Aarón Jesús Peña Martín</w:t>
+            </w:r>
+          </w:p>
+        </w:tc>
+      </w:tr>
+      <w:tr>
+        <w:tc>
+          <w:tcPr>
+            <w:tcW w:w="2127" w:type="dxa"/>
+            <w:shd w:val="clear" w:color="auto" w:fill="BDD6EE" w:themeFill="accent1" w:themeFillTint="66"/>
+          </w:tcPr>
+          <w:p>
+            <w:pPr>
+              <w:jc w:val="center"/>
+              <w:rPr>
+                <w:rFonts w:ascii="Arial" w:hAnsi="Arial" w:cs="Arial"/>
+                <w:b/>
+              </w:rPr>
+            </w:pPr>
+            <w:r>
+              <w:rPr>
+                <w:rFonts w:ascii="Arial" w:hAnsi="Arial" w:cs="Arial"/>
+                <w:b/>
+              </w:rPr>
+              <w:t>Fecha</w:t>
+            </w:r>
+          </w:p>
+        </w:tc>
+        <w:tc>
+          <w:tcPr>
+            <w:tcW w:w="8221" w:type="dxa"/>
+            <w:gridSpan w:val="2"/>
+          </w:tcPr>
+          <w:p>
+            <w:pPr>
+              <w:rPr>
+                <w:rFonts w:ascii="Arial" w:hAnsi="Arial" w:cs="Arial"/>
+              </w:rPr>
+            </w:pPr>
+            <w:r>
+              <w:rPr>
+                <w:rFonts w:ascii="Arial" w:hAnsi="Arial" w:cs="Arial"/>
+              </w:rPr>
+              <w:t>26 de octubre de 2016</w:t>
+            </w:r>
+          </w:p>
+        </w:tc>
+      </w:tr>
+      <w:tr>
+        <w:tc>
+          <w:tcPr>
+            <w:tcW w:w="2127" w:type="dxa"/>
+            <w:shd w:val="clear" w:color="auto" w:fill="BDD6EE" w:themeFill="accent1" w:themeFillTint="66"/>
+          </w:tcPr>
+          <w:p>
+            <w:pPr>
+              <w:jc w:val="center"/>
+              <w:rPr>
+                <w:rFonts w:ascii="Arial" w:hAnsi="Arial" w:cs="Arial"/>
+                <w:b/>
+              </w:rPr>
+            </w:pPr>
+            <w:r>
+              <w:rPr>
+                <w:rFonts w:ascii="Arial" w:hAnsi="Arial" w:cs="Arial"/>
+                <w:b/>
+              </w:rPr>
+              <w:t>Actor</w:t>
+            </w:r>
+          </w:p>
+        </w:tc>
+        <w:tc>
+          <w:tcPr>
+            <w:tcW w:w="8221" w:type="dxa"/>
+            <w:gridSpan w:val="2"/>
+          </w:tcPr>
+          <w:p>
+            <w:pPr>
+              <w:rPr>
+                <w:rFonts w:ascii="Arial" w:hAnsi="Arial" w:cs="Arial"/>
+              </w:rPr>
+            </w:pPr>
+            <w:r>
+              <w:rPr>
+                <w:rFonts w:ascii="Arial" w:hAnsi="Arial" w:cs="Arial"/>
+              </w:rPr>
+              <w:t>Administrador</w:t>
+            </w:r>
+          </w:p>
+        </w:tc>
+      </w:tr>
+      <w:tr>
+        <w:tc>
+          <w:tcPr>
+            <w:tcW w:w="2127" w:type="dxa"/>
+            <w:shd w:val="clear" w:color="auto" w:fill="BDD6EE" w:themeFill="accent1" w:themeFillTint="66"/>
+          </w:tcPr>
+          <w:p>
+            <w:pPr>
+              <w:jc w:val="center"/>
+              <w:rPr>
+                <w:rFonts w:ascii="Arial" w:hAnsi="Arial" w:cs="Arial"/>
+                <w:b/>
+              </w:rPr>
+            </w:pPr>
+            <w:r>
+              <w:rPr>
+                <w:rFonts w:ascii="Arial" w:hAnsi="Arial" w:cs="Arial"/>
+                <w:b/>
+              </w:rPr>
+              <w:t>Descripción</w:t>
+            </w:r>
+          </w:p>
+        </w:tc>
+        <w:tc>
+          <w:tcPr>
+            <w:tcW w:w="8221" w:type="dxa"/>
+            <w:gridSpan w:val="2"/>
+          </w:tcPr>
+          <w:p>
+            <w:pPr>
+              <w:rPr>
+                <w:rFonts w:ascii="Arial" w:hAnsi="Arial" w:cs="Arial"/>
+              </w:rPr>
+            </w:pPr>
+            <w:r>
+              <w:rPr>
+                <w:rFonts w:ascii="Arial" w:hAnsi="Arial" w:cs="Arial"/>
+              </w:rPr>
+              <w:t>Proceso que le permite al administrador tomar el control de toda la información de la base de datos.</w:t>
+            </w:r>
+          </w:p>
+        </w:tc>
+      </w:tr>
+      <w:tr>
+        <w:tc>
+          <w:tcPr>
+            <w:tcW w:w="2127" w:type="dxa"/>
+            <w:shd w:val="clear" w:color="auto" w:fill="BDD6EE" w:themeFill="accent1" w:themeFillTint="66"/>
+          </w:tcPr>
+          <w:p>
+            <w:pPr>
+              <w:jc w:val="center"/>
+              <w:rPr>
+                <w:rFonts w:ascii="Arial" w:hAnsi="Arial" w:cs="Arial"/>
+                <w:b/>
+              </w:rPr>
+            </w:pPr>
+            <w:r>
+              <w:rPr>
+                <w:rFonts w:ascii="Arial" w:hAnsi="Arial" w:cs="Arial"/>
+                <w:b/>
+              </w:rPr>
+              <w:t>Precondición</w:t>
+            </w:r>
+          </w:p>
+        </w:tc>
+        <w:tc>
+          <w:tcPr>
+            <w:tcW w:w="8221" w:type="dxa"/>
+            <w:gridSpan w:val="2"/>
+          </w:tcPr>
+          <w:p>
+            <w:pPr>
+              <w:rPr>
+                <w:rFonts w:ascii="Arial" w:hAnsi="Arial" w:cs="Arial"/>
+              </w:rPr>
+            </w:pPr>
+            <w:r>
+              <w:rPr>
+                <w:rFonts w:ascii="Arial" w:hAnsi="Arial" w:cs="Arial"/>
+              </w:rPr>
+              <w:t>El administrador debe haber iniciado sesión.</w:t>
+            </w:r>
+          </w:p>
+        </w:tc>
+      </w:tr>
+      <w:tr>
+        <w:tc>
+          <w:tcPr>
+            <w:tcW w:w="2127" w:type="dxa"/>
+            <w:vMerge w:val="restart"/>
+            <w:shd w:val="clear" w:color="auto" w:fill="BDD6EE" w:themeFill="accent1" w:themeFillTint="66"/>
+          </w:tcPr>
+          <w:p>
+            <w:pPr>
+              <w:jc w:val="center"/>
+              <w:rPr>
+                <w:rFonts w:ascii="Arial" w:hAnsi="Arial" w:cs="Arial"/>
+                <w:b/>
+              </w:rPr>
+            </w:pPr>
+            <w:r>
+              <w:rPr>
+                <w:rFonts w:ascii="Arial" w:hAnsi="Arial" w:cs="Arial"/>
+                <w:b/>
+              </w:rPr>
+              <w:t>Flujo normal</w:t>
+            </w:r>
+          </w:p>
+        </w:tc>
+        <w:tc>
+          <w:tcPr>
+            <w:tcW w:w="4110" w:type="dxa"/>
+          </w:tcPr>
+          <w:p>
+            <w:pPr>
+              <w:jc w:val="center"/>
+              <w:rPr>
+                <w:rFonts w:ascii="Arial" w:hAnsi="Arial" w:cs="Arial"/>
+                <w:b/>
+              </w:rPr>
+            </w:pPr>
+            <w:r>
+              <w:rPr>
+                <w:rFonts w:ascii="Arial" w:hAnsi="Arial" w:cs="Arial"/>
+                <w:b/>
+              </w:rPr>
+              <w:t>Actor</w:t>
+            </w:r>
+          </w:p>
+        </w:tc>
+        <w:tc>
+          <w:tcPr>
+            <w:tcW w:w="4111" w:type="dxa"/>
+          </w:tcPr>
+          <w:p>
+            <w:pPr>
+              <w:jc w:val="center"/>
+              <w:rPr>
+                <w:rFonts w:ascii="Arial" w:hAnsi="Arial" w:cs="Arial"/>
+                <w:b/>
+              </w:rPr>
+            </w:pPr>
+            <w:r>
+              <w:rPr>
+                <w:rFonts w:ascii="Arial" w:hAnsi="Arial" w:cs="Arial"/>
+                <w:b/>
+              </w:rPr>
+              <w:t>Sistema</w:t>
+            </w:r>
+          </w:p>
+        </w:tc>
+      </w:tr>
+      <w:tr>
+        <w:tc>
+          <w:tcPr>
+            <w:tcW w:w="2127" w:type="dxa"/>
+            <w:vMerge/>
+            <w:shd w:val="clear" w:color="auto" w:fill="BDD6EE" w:themeFill="accent1" w:themeFillTint="66"/>
+          </w:tcPr>
+          <w:p>
+            <w:pPr>
+              <w:jc w:val="center"/>
+              <w:rPr>
+                <w:rFonts w:ascii="Arial" w:hAnsi="Arial" w:cs="Arial"/>
+                <w:b/>
+              </w:rPr>
+            </w:pPr>
+          </w:p>
+        </w:tc>
+        <w:tc>
+          <w:tcPr>
+            <w:tcW w:w="4110" w:type="dxa"/>
+          </w:tcPr>
+          <w:p>
+            <w:pPr>
+              <w:rPr>
+                <w:rFonts w:ascii="Arial" w:hAnsi="Arial" w:cs="Arial"/>
+              </w:rPr>
+            </w:pPr>
+          </w:p>
+          <w:p>
+            <w:pPr>
+              <w:rPr>
+                <w:rFonts w:ascii="Arial" w:hAnsi="Arial" w:cs="Arial"/>
+              </w:rPr>
+            </w:pPr>
+            <w:r>
+              <w:rPr>
+                <w:rFonts w:ascii="Arial" w:hAnsi="Arial" w:cs="Arial"/>
+              </w:rPr>
+              <w:t>2. Selección de módulo para manipular</w:t>
+            </w:r>
+          </w:p>
+          <w:p>
+            <w:pPr>
+              <w:rPr>
+                <w:rFonts w:ascii="Arial" w:hAnsi="Arial" w:cs="Arial"/>
+              </w:rPr>
+            </w:pPr>
+          </w:p>
+          <w:p>
+            <w:pPr>
+              <w:rPr>
+                <w:rFonts w:ascii="Arial" w:hAnsi="Arial" w:cs="Arial"/>
+              </w:rPr>
+            </w:pPr>
+            <w:r>
+              <w:rPr>
+                <w:rFonts w:ascii="Arial" w:hAnsi="Arial" w:cs="Arial"/>
+              </w:rPr>
+              <w:t>4. El administrador se encargará de gestionar la información del módulo</w:t>
+            </w:r>
+          </w:p>
+        </w:tc>
+        <w:tc>
+          <w:tcPr>
+            <w:tcW w:w="4111" w:type="dxa"/>
+          </w:tcPr>
+          <w:p>
+            <w:pPr>
+              <w:rPr>
+                <w:rFonts w:ascii="Arial" w:hAnsi="Arial" w:cs="Arial"/>
+              </w:rPr>
+            </w:pPr>
+            <w:r>
+              <w:rPr>
+                <w:rFonts w:ascii="Arial" w:hAnsi="Arial" w:cs="Arial"/>
+              </w:rPr>
+              <w:t xml:space="preserve">1. Mostrar módulos </w:t>
+            </w:r>
+          </w:p>
+          <w:p>
+            <w:pPr>
+              <w:rPr>
+                <w:rFonts w:ascii="Arial" w:hAnsi="Arial" w:cs="Arial"/>
+              </w:rPr>
+            </w:pPr>
+            <w:r>
+              <w:rPr>
+                <w:rFonts w:ascii="Arial" w:hAnsi="Arial" w:cs="Arial"/>
+              </w:rPr>
+              <w:t>3. Mostrar módulo solicitado por el administrador</w:t>
+            </w:r>
+          </w:p>
+          <w:p>
+            <w:pPr>
+              <w:rPr>
+                <w:rFonts w:ascii="Arial" w:hAnsi="Arial" w:cs="Arial"/>
+              </w:rPr>
+            </w:pPr>
+            <w:r>
+              <w:rPr>
+                <w:rFonts w:ascii="Arial" w:hAnsi="Arial" w:cs="Arial"/>
+              </w:rPr>
+              <w:t>5. El sistema realizará las peticiones solicitadas por el administrador</w:t>
+            </w:r>
+          </w:p>
+          <w:p>
+            <w:pPr>
+              <w:rPr>
+                <w:rFonts w:ascii="Arial" w:hAnsi="Arial" w:cs="Arial"/>
+              </w:rPr>
+            </w:pPr>
+            <w:r>
+              <w:rPr>
+                <w:rFonts w:ascii="Arial" w:hAnsi="Arial" w:cs="Arial"/>
+              </w:rPr>
+              <w:t>6. El sistema notificará si se efectuó correctamente acción</w:t>
+            </w:r>
+          </w:p>
+        </w:tc>
+      </w:tr>
+      <w:tr>
+        <w:tc>
+          <w:tcPr>
+            <w:tcW w:w="2127" w:type="dxa"/>
+            <w:shd w:val="clear" w:color="auto" w:fill="BDD6EE" w:themeFill="accent1" w:themeFillTint="66"/>
+          </w:tcPr>
+          <w:p>
+            <w:pPr>
+              <w:jc w:val="center"/>
+              <w:rPr>
+                <w:rFonts w:ascii="Arial" w:hAnsi="Arial" w:cs="Arial"/>
+                <w:b/>
+              </w:rPr>
+            </w:pPr>
+            <w:r>
+              <w:rPr>
+                <w:rFonts w:ascii="Arial" w:hAnsi="Arial" w:cs="Arial"/>
+                <w:b/>
+              </w:rPr>
+              <w:t>Flujo alternativo</w:t>
+            </w:r>
+          </w:p>
+        </w:tc>
+        <w:tc>
+          <w:tcPr>
+            <w:tcW w:w="8221" w:type="dxa"/>
+            <w:gridSpan w:val="2"/>
+          </w:tcPr>
+          <w:p>
+            <w:pPr>
+              <w:rPr>
+                <w:rFonts w:ascii="Arial" w:hAnsi="Arial" w:cs="Arial"/>
+              </w:rPr>
+            </w:pPr>
+            <w:r>
+              <w:rPr>
+                <w:rFonts w:ascii="Arial" w:hAnsi="Arial" w:cs="Arial"/>
+              </w:rPr>
+              <w:t>5.1 No se puede realizar la operación solicitada</w:t>
+            </w:r>
+          </w:p>
+          <w:p>
+            <w:pPr>
+              <w:rPr>
+                <w:rFonts w:ascii="Arial" w:hAnsi="Arial" w:cs="Arial"/>
+              </w:rPr>
+            </w:pPr>
+            <w:r>
+              <w:rPr>
+                <w:rFonts w:ascii="Arial" w:hAnsi="Arial" w:cs="Arial"/>
+              </w:rPr>
+              <w:t>5.2 No ha seleccionado un registro válido</w:t>
+            </w:r>
+          </w:p>
+        </w:tc>
+      </w:tr>
+      <w:tr>
+        <w:tc>
+          <w:tcPr>
+            <w:tcW w:w="2127" w:type="dxa"/>
+            <w:shd w:val="clear" w:color="auto" w:fill="BDD6EE" w:themeFill="accent1" w:themeFillTint="66"/>
+          </w:tcPr>
+          <w:p>
+            <w:pPr>
+              <w:jc w:val="center"/>
+              <w:rPr>
+                <w:rFonts w:ascii="Arial" w:hAnsi="Arial" w:cs="Arial"/>
+                <w:b/>
+              </w:rPr>
+            </w:pPr>
+            <w:r>
+              <w:rPr>
+                <w:rFonts w:ascii="Arial" w:hAnsi="Arial" w:cs="Arial"/>
+                <w:b/>
+              </w:rPr>
+              <w:t>Rendimiento</w:t>
+            </w:r>
+          </w:p>
+        </w:tc>
+        <w:tc>
+          <w:tcPr>
+            <w:tcW w:w="8221" w:type="dxa"/>
+            <w:gridSpan w:val="2"/>
+          </w:tcPr>
+          <w:p>
+            <w:pPr>
+              <w:rPr>
+                <w:rFonts w:ascii="Arial" w:hAnsi="Arial" w:cs="Arial"/>
+              </w:rPr>
+            </w:pPr>
+            <w:r>
+              <w:rPr>
+                <w:rFonts w:ascii="Arial" w:hAnsi="Arial" w:cs="Arial"/>
+              </w:rPr>
+              <w:t>3 minutos</w:t>
+            </w:r>
+          </w:p>
+        </w:tc>
+      </w:tr>
+      <w:tr>
+        <w:tc>
+          <w:tcPr>
+            <w:tcW w:w="2127" w:type="dxa"/>
+            <w:shd w:val="clear" w:color="auto" w:fill="BDD6EE" w:themeFill="accent1" w:themeFillTint="66"/>
+          </w:tcPr>
+          <w:p>
+            <w:pPr>
+              <w:jc w:val="center"/>
+              <w:rPr>
+                <w:rFonts w:ascii="Arial" w:hAnsi="Arial" w:cs="Arial"/>
+                <w:b/>
+              </w:rPr>
+            </w:pPr>
+            <w:r>
+              <w:rPr>
+                <w:rFonts w:ascii="Arial" w:hAnsi="Arial" w:cs="Arial"/>
+                <w:b/>
+              </w:rPr>
+              <w:t>Frecuencia</w:t>
+            </w:r>
+          </w:p>
+        </w:tc>
+        <w:tc>
+          <w:tcPr>
+            <w:tcW w:w="8221" w:type="dxa"/>
+            <w:gridSpan w:val="2"/>
+          </w:tcPr>
+          <w:p>
+            <w:pPr>
+              <w:rPr>
+                <w:rFonts w:ascii="Arial" w:hAnsi="Arial" w:cs="Arial"/>
+              </w:rPr>
+            </w:pPr>
+            <w:r>
+              <w:rPr>
+                <w:rFonts w:ascii="Arial" w:hAnsi="Arial" w:cs="Arial"/>
+              </w:rPr>
+              <w:t>La cantidad de veces que se requiera.</w:t>
+            </w:r>
+          </w:p>
+        </w:tc>
+      </w:tr>
+      <w:tr>
+        <w:tc>
+          <w:tcPr>
+            <w:tcW w:w="2127" w:type="dxa"/>
+            <w:shd w:val="clear" w:color="auto" w:fill="BDD6EE" w:themeFill="accent1" w:themeFillTint="66"/>
+          </w:tcPr>
+          <w:p>
+            <w:pPr>
+              <w:jc w:val="center"/>
+              <w:rPr>
+                <w:rFonts w:ascii="Arial" w:hAnsi="Arial" w:cs="Arial"/>
+                <w:b/>
+              </w:rPr>
+            </w:pPr>
+            <w:r>
+              <w:rPr>
+                <w:rFonts w:ascii="Arial" w:hAnsi="Arial" w:cs="Arial"/>
+                <w:b/>
+              </w:rPr>
+              <w:t>Importancia</w:t>
+            </w:r>
+          </w:p>
+        </w:tc>
+        <w:tc>
+          <w:tcPr>
+            <w:tcW w:w="8221" w:type="dxa"/>
+            <w:gridSpan w:val="2"/>
+          </w:tcPr>
+          <w:p>
+            <w:pPr>
+              <w:rPr>
+                <w:rFonts w:ascii="Arial" w:hAnsi="Arial" w:cs="Arial"/>
+              </w:rPr>
+            </w:pPr>
+            <w:r>
+              <w:rPr>
+                <w:rFonts w:ascii="Arial" w:hAnsi="Arial" w:cs="Arial"/>
+              </w:rPr>
+              <w:t>Vital</w:t>
+            </w:r>
+          </w:p>
+        </w:tc>
+      </w:tr>
+      <w:tr>
+        <w:tc>
+          <w:tcPr>
+            <w:tcW w:w="2127" w:type="dxa"/>
+            <w:shd w:val="clear" w:color="auto" w:fill="BDD6EE" w:themeFill="accent1" w:themeFillTint="66"/>
+          </w:tcPr>
+          <w:p>
+            <w:pPr>
+              <w:jc w:val="center"/>
+              <w:rPr>
+                <w:rFonts w:ascii="Arial" w:hAnsi="Arial" w:cs="Arial"/>
+                <w:b/>
+              </w:rPr>
+            </w:pPr>
+            <w:r>
+              <w:rPr>
+                <w:rFonts w:ascii="Arial" w:hAnsi="Arial" w:cs="Arial"/>
+                <w:b/>
+              </w:rPr>
+              <w:t>Urgencia</w:t>
+            </w:r>
+          </w:p>
+        </w:tc>
+        <w:tc>
+          <w:tcPr>
+            <w:tcW w:w="8221" w:type="dxa"/>
+            <w:gridSpan w:val="2"/>
+          </w:tcPr>
+          <w:p>
+            <w:pPr>
+              <w:rPr>
+                <w:rFonts w:ascii="Arial" w:hAnsi="Arial" w:cs="Arial"/>
+              </w:rPr>
+            </w:pPr>
+            <w:r>
+              <w:rPr>
+                <w:rFonts w:ascii="Arial" w:hAnsi="Arial" w:cs="Arial"/>
+              </w:rPr>
+              <w:t>Inmediato</w:t>
+            </w:r>
+          </w:p>
+        </w:tc>
+      </w:tr>
+      <w:tr>
+        <w:tc>
+          <w:tcPr>
+            <w:tcW w:w="2127" w:type="dxa"/>
+            <w:shd w:val="clear" w:color="auto" w:fill="BDD6EE" w:themeFill="accent1" w:themeFillTint="66"/>
+          </w:tcPr>
+          <w:p>
+            <w:pPr>
+              <w:jc w:val="center"/>
+              <w:rPr>
+                <w:rFonts w:ascii="Arial" w:hAnsi="Arial" w:cs="Arial"/>
+                <w:b/>
+              </w:rPr>
+            </w:pPr>
+            <w:r>
+              <w:rPr>
+                <w:rFonts w:ascii="Arial" w:hAnsi="Arial" w:cs="Arial"/>
+                <w:b/>
+              </w:rPr>
+              <w:t>Comentario</w:t>
+            </w:r>
+          </w:p>
+        </w:tc>
+        <w:tc>
+          <w:tcPr>
+            <w:tcW w:w="8221" w:type="dxa"/>
+            <w:gridSpan w:val="2"/>
+          </w:tcPr>
+          <w:p>
+            <w:pPr>
+              <w:rPr>
+                <w:rFonts w:ascii="Arial" w:hAnsi="Arial" w:cs="Arial"/>
+              </w:rPr>
+            </w:pPr>
+            <w:r>
+              <w:rPr>
+                <w:rFonts w:ascii="Arial" w:hAnsi="Arial" w:cs="Arial"/>
+              </w:rPr>
+              <w:t>La gestión de módulos será únicamente visible para el administrador.</w:t>
+            </w:r>
+          </w:p>
+        </w:tc>
+      </w:tr>
+    </w:tbl>
+    <w:p>
+      <w:pPr>
         <w:rPr>
           <w:rFonts w:ascii="Arial" w:hAnsi="Arial" w:cs="Arial"/>
           <w:sz w:val="24"/>
           <w:szCs w:val="24"/>
         </w:rPr>
-        <w:t xml:space="preserve"> b. Especificación </w:t>
-      </w:r>
-    </w:p>
-    <w:p>
-      <w:pPr>
-        <w:ind w:firstLine="708"/>
+      </w:pPr>
+    </w:p>
+    <w:p>
+      <w:pPr>
         <w:rPr>
           <w:rFonts w:ascii="Arial" w:hAnsi="Arial" w:cs="Arial"/>
           <w:sz w:val="24"/>
@@ -9518,41 +11085,7 @@
           <w:sz w:val="24"/>
           <w:szCs w:val="24"/>
         </w:rPr>
-        <w:t xml:space="preserve"> c. Validación  </w:t>
-      </w:r>
-    </w:p>
-    <w:p>
-      <w:pPr>
-        <w:rPr>
-          <w:rFonts w:ascii="Arial" w:hAnsi="Arial" w:cs="Arial"/>
-          <w:sz w:val="24"/>
-          <w:szCs w:val="24"/>
-        </w:rPr>
-      </w:pPr>
-      <w:r>
-        <w:rPr>
-          <w:rFonts w:ascii="Arial" w:hAnsi="Arial" w:cs="Arial"/>
-          <w:sz w:val="24"/>
-          <w:szCs w:val="24"/>
-        </w:rPr>
-        <w:t xml:space="preserve">10. Diagramas de Casos de uso  </w:t>
-      </w:r>
-    </w:p>
-    <w:p>
-      <w:pPr>
-        <w:rPr>
-          <w:rFonts w:ascii="Arial" w:hAnsi="Arial" w:cs="Arial"/>
-          <w:sz w:val="24"/>
-          <w:szCs w:val="24"/>
-        </w:rPr>
-      </w:pPr>
-      <w:r>
-        <w:rPr>
-          <w:rFonts w:ascii="Arial" w:hAnsi="Arial" w:cs="Arial"/>
-          <w:sz w:val="24"/>
-          <w:szCs w:val="24"/>
-        </w:rPr>
-        <w:t xml:space="preserve">11. Documentación de los casos (2 casos de uso) </w:t>
+        <w:br w:type="page"/>
       </w:r>
     </w:p>
     <w:p>
@@ -9570,6 +11103,7 @@
           <w:sz w:val="24"/>
           <w:szCs w:val="24"/>
         </w:rPr>
+        <w:lastRenderedPageBreak/>
         <w:t>12. Diagramas de clases</w:t>
       </w:r>
     </w:p>
@@ -9965,7 +11499,7 @@
     <w:lsdException w:name="Table Web 2" w:semiHidden="1" w:unhideWhenUsed="1"/>
     <w:lsdException w:name="Table Web 3" w:semiHidden="1" w:unhideWhenUsed="1"/>
     <w:lsdException w:name="Balloon Text" w:semiHidden="1" w:unhideWhenUsed="1"/>
-    <w:lsdException w:name="Table Grid" w:uiPriority="39"/>
+    <w:lsdException w:name="Table Grid" w:uiPriority="59"/>
     <w:lsdException w:name="Table Theme" w:semiHidden="1" w:unhideWhenUsed="1"/>
     <w:lsdException w:name="Placeholder Text" w:semiHidden="1"/>
     <w:lsdException w:name="No Spacing" w:uiPriority="1" w:qFormat="1"/>
@@ -10350,7 +11884,7 @@
   <w:style w:type="table" w:styleId="Tablaconcuadrcula">
     <w:name w:val="Table Grid"/>
     <w:basedOn w:val="Tablanormal"/>
-    <w:uiPriority w:val="39"/>
+    <w:uiPriority w:val="59"/>
     <w:rsid w:val="006920BB"/>
     <w:pPr>
       <w:spacing w:after="0" w:line="240" w:lineRule="auto"/>
@@ -10678,7 +12212,7 @@
 </file>
 
 <file path=customXml/itemProps1.xml><?xml version="1.0" encoding="utf-8"?>
-<ds:datastoreItem xmlns:ds="http://schemas.openxmlformats.org/officeDocument/2006/customXml" ds:itemID="{CA0A7F91-2A01-4E18-826C-45B0D021DA8E}">
+<ds:datastoreItem xmlns:ds="http://schemas.openxmlformats.org/officeDocument/2006/customXml" ds:itemID="{EEC9B20F-16E5-41C0-8245-5E5DD3E346EA}">
   <ds:schemaRefs>
     <ds:schemaRef ds:uri="http://schemas.openxmlformats.org/officeDocument/2006/bibliography"/>
   </ds:schemaRefs>

</xml_diff>